<commit_message>
work on SWA and local sleep section
</commit_message>
<xml_diff>
--- a/source/apa_template.docx
+++ b/source/apa_template.docx
@@ -40,7 +40,7 @@
     </w:p>
     <w:p>
       <w:pPr>
-        <w:pStyle w:val="FirstParagraph"/>
+        <w:pStyle w:val="BodyText"/>
       </w:pPr>
       <w:r>
         <w:t>Body</w:t>
@@ -658,13 +658,13 @@
     <w:next w:val="BodyText"/>
     <w:uiPriority w:val="9"/>
     <w:qFormat/>
-    <w:rsid w:val="00C019CE"/>
+    <w:rsid w:val="00523D6A"/>
     <w:pPr>
       <w:spacing w:before="0" w:after="0" w:line="480" w:lineRule="auto"/>
       <w:outlineLvl w:val="0"/>
     </w:pPr>
     <w:rPr>
-      <w:rFonts w:ascii="Georgia" w:hAnsi="Georgia"/>
+      <w:rFonts w:ascii="CMU Serif" w:hAnsi="CMU Serif" w:cs="CMU Serif"/>
       <w:sz w:val="22"/>
       <w:szCs w:val="22"/>
     </w:rPr>
@@ -676,7 +676,7 @@
     <w:uiPriority w:val="9"/>
     <w:unhideWhenUsed/>
     <w:qFormat/>
-    <w:rsid w:val="00C019CE"/>
+    <w:rsid w:val="00523D6A"/>
     <w:pPr>
       <w:keepNext/>
       <w:keepLines/>
@@ -684,7 +684,7 @@
       <w:outlineLvl w:val="1"/>
     </w:pPr>
     <w:rPr>
-      <w:rFonts w:ascii="Georgia" w:eastAsiaTheme="majorEastAsia" w:hAnsi="Georgia" w:cstheme="majorBidi"/>
+      <w:rFonts w:ascii="CMU Serif" w:eastAsiaTheme="majorEastAsia" w:hAnsi="CMU Serif" w:cs="CMU Serif"/>
       <w:b/>
       <w:bCs/>
       <w:color w:val="000000" w:themeColor="text1"/>
@@ -699,7 +699,7 @@
     <w:uiPriority w:val="9"/>
     <w:unhideWhenUsed/>
     <w:qFormat/>
-    <w:rsid w:val="00C019CE"/>
+    <w:rsid w:val="00523D6A"/>
     <w:pPr>
       <w:keepNext/>
       <w:keepLines/>
@@ -707,7 +707,7 @@
       <w:outlineLvl w:val="2"/>
     </w:pPr>
     <w:rPr>
-      <w:rFonts w:ascii="Georgia" w:eastAsiaTheme="majorEastAsia" w:hAnsi="Georgia" w:cstheme="majorBidi"/>
+      <w:rFonts w:ascii="CMU SERIF BOLDITALIC" w:eastAsiaTheme="majorEastAsia" w:hAnsi="CMU SERIF BOLDITALIC" w:cs="CMU SERIF BOLDITALIC"/>
       <w:b/>
       <w:bCs/>
       <w:i/>
@@ -862,14 +862,14 @@
     <w:name w:val="Body Text"/>
     <w:basedOn w:val="Normal"/>
     <w:qFormat/>
-    <w:rsid w:val="00C019CE"/>
+    <w:rsid w:val="00523D6A"/>
     <w:pPr>
       <w:snapToGrid w:val="0"/>
       <w:spacing w:after="0" w:line="480" w:lineRule="auto"/>
       <w:ind w:firstLine="680"/>
     </w:pPr>
     <w:rPr>
-      <w:rFonts w:ascii="Georgia" w:hAnsi="Georgia" w:cs="Times New Roman (Body CS)"/>
+      <w:rFonts w:ascii="CMU Serif Roman" w:hAnsi="CMU Serif Roman" w:cs="CMU Serif Roman"/>
       <w:sz w:val="22"/>
       <w:szCs w:val="22"/>
     </w:rPr>
@@ -879,7 +879,7 @@
     <w:basedOn w:val="BodyText"/>
     <w:next w:val="BodyText"/>
     <w:qFormat/>
-    <w:rsid w:val="00FF0937"/>
+    <w:rsid w:val="00523D6A"/>
   </w:style>
   <w:style w:type="paragraph" w:customStyle="1" w:styleId="Compact">
     <w:name w:val="Compact"/>
@@ -980,12 +980,13 @@
     <w:name w:val="Bibliography"/>
     <w:basedOn w:val="Normal"/>
     <w:qFormat/>
-    <w:rsid w:val="00C019CE"/>
+    <w:rsid w:val="00523D6A"/>
     <w:pPr>
       <w:spacing w:after="0" w:line="480" w:lineRule="auto"/>
       <w:ind w:left="720" w:hanging="720"/>
     </w:pPr>
     <w:rPr>
+      <w:rFonts w:ascii="CMU Serif Roman" w:hAnsi="CMU Serif Roman" w:cs="CMU Serif Roman"/>
       <w:sz w:val="22"/>
       <w:szCs w:val="22"/>
     </w:rPr>

</xml_diff>

<commit_message>
work on ID and problem statement
</commit_message>
<xml_diff>
--- a/source/apa_template.docx
+++ b/source/apa_template.docx
@@ -40,7 +40,7 @@
     </w:p>
     <w:p>
       <w:pPr>
-        <w:pStyle w:val="FirstParagraph"/>
+        <w:pStyle w:val="BodyText"/>
       </w:pPr>
       <w:r>
         <w:t>Body</w:t>
@@ -658,13 +658,13 @@
     <w:next w:val="BodyText"/>
     <w:uiPriority w:val="9"/>
     <w:qFormat/>
-    <w:rsid w:val="00C019CE"/>
+    <w:rsid w:val="00523D6A"/>
     <w:pPr>
       <w:spacing w:before="0" w:after="0" w:line="480" w:lineRule="auto"/>
       <w:outlineLvl w:val="0"/>
     </w:pPr>
     <w:rPr>
-      <w:rFonts w:ascii="Georgia" w:hAnsi="Georgia"/>
+      <w:rFonts w:ascii="CMU Serif" w:hAnsi="CMU Serif" w:cs="CMU Serif"/>
       <w:sz w:val="22"/>
       <w:szCs w:val="22"/>
     </w:rPr>
@@ -676,7 +676,7 @@
     <w:uiPriority w:val="9"/>
     <w:unhideWhenUsed/>
     <w:qFormat/>
-    <w:rsid w:val="00C019CE"/>
+    <w:rsid w:val="00523D6A"/>
     <w:pPr>
       <w:keepNext/>
       <w:keepLines/>
@@ -684,7 +684,7 @@
       <w:outlineLvl w:val="1"/>
     </w:pPr>
     <w:rPr>
-      <w:rFonts w:ascii="Georgia" w:eastAsiaTheme="majorEastAsia" w:hAnsi="Georgia" w:cstheme="majorBidi"/>
+      <w:rFonts w:ascii="CMU Serif" w:eastAsiaTheme="majorEastAsia" w:hAnsi="CMU Serif" w:cs="CMU Serif"/>
       <w:b/>
       <w:bCs/>
       <w:color w:val="000000" w:themeColor="text1"/>
@@ -699,7 +699,7 @@
     <w:uiPriority w:val="9"/>
     <w:unhideWhenUsed/>
     <w:qFormat/>
-    <w:rsid w:val="00C019CE"/>
+    <w:rsid w:val="00523D6A"/>
     <w:pPr>
       <w:keepNext/>
       <w:keepLines/>
@@ -707,7 +707,7 @@
       <w:outlineLvl w:val="2"/>
     </w:pPr>
     <w:rPr>
-      <w:rFonts w:ascii="Georgia" w:eastAsiaTheme="majorEastAsia" w:hAnsi="Georgia" w:cstheme="majorBidi"/>
+      <w:rFonts w:ascii="CMU SERIF BOLDITALIC" w:eastAsiaTheme="majorEastAsia" w:hAnsi="CMU SERIF BOLDITALIC" w:cs="CMU SERIF BOLDITALIC"/>
       <w:b/>
       <w:bCs/>
       <w:i/>
@@ -862,14 +862,14 @@
     <w:name w:val="Body Text"/>
     <w:basedOn w:val="Normal"/>
     <w:qFormat/>
-    <w:rsid w:val="00C019CE"/>
+    <w:rsid w:val="00523D6A"/>
     <w:pPr>
       <w:snapToGrid w:val="0"/>
       <w:spacing w:after="0" w:line="480" w:lineRule="auto"/>
       <w:ind w:firstLine="680"/>
     </w:pPr>
     <w:rPr>
-      <w:rFonts w:ascii="Georgia" w:hAnsi="Georgia" w:cs="Times New Roman (Body CS)"/>
+      <w:rFonts w:ascii="CMU Serif Roman" w:hAnsi="CMU Serif Roman" w:cs="CMU Serif Roman"/>
       <w:sz w:val="22"/>
       <w:szCs w:val="22"/>
     </w:rPr>
@@ -879,7 +879,7 @@
     <w:basedOn w:val="BodyText"/>
     <w:next w:val="BodyText"/>
     <w:qFormat/>
-    <w:rsid w:val="00FF0937"/>
+    <w:rsid w:val="00523D6A"/>
   </w:style>
   <w:style w:type="paragraph" w:customStyle="1" w:styleId="Compact">
     <w:name w:val="Compact"/>
@@ -980,12 +980,13 @@
     <w:name w:val="Bibliography"/>
     <w:basedOn w:val="Normal"/>
     <w:qFormat/>
-    <w:rsid w:val="00C019CE"/>
+    <w:rsid w:val="00523D6A"/>
     <w:pPr>
       <w:spacing w:after="0" w:line="480" w:lineRule="auto"/>
       <w:ind w:left="720" w:hanging="720"/>
     </w:pPr>
     <w:rPr>
+      <w:rFonts w:ascii="CMU Serif Roman" w:hAnsi="CMU Serif Roman" w:cs="CMU Serif Roman"/>
       <w:sz w:val="22"/>
       <w:szCs w:val="22"/>
     </w:rPr>

</xml_diff>

<commit_message>
ID and NRS pathology
</commit_message>
<xml_diff>
--- a/source/apa_template.docx
+++ b/source/apa_template.docx
@@ -40,7 +40,7 @@
     </w:p>
     <w:p>
       <w:pPr>
-        <w:pStyle w:val="BodyText"/>
+        <w:pStyle w:val="FirstParagraph"/>
       </w:pPr>
       <w:r>
         <w:t>Body</w:t>
@@ -658,13 +658,13 @@
     <w:next w:val="BodyText"/>
     <w:uiPriority w:val="9"/>
     <w:qFormat/>
-    <w:rsid w:val="00523D6A"/>
+    <w:rsid w:val="00C019CE"/>
     <w:pPr>
       <w:spacing w:before="0" w:after="0" w:line="480" w:lineRule="auto"/>
       <w:outlineLvl w:val="0"/>
     </w:pPr>
     <w:rPr>
-      <w:rFonts w:ascii="CMU Serif" w:hAnsi="CMU Serif" w:cs="CMU Serif"/>
+      <w:rFonts w:ascii="Georgia" w:hAnsi="Georgia"/>
       <w:sz w:val="22"/>
       <w:szCs w:val="22"/>
     </w:rPr>
@@ -676,7 +676,7 @@
     <w:uiPriority w:val="9"/>
     <w:unhideWhenUsed/>
     <w:qFormat/>
-    <w:rsid w:val="00523D6A"/>
+    <w:rsid w:val="00C019CE"/>
     <w:pPr>
       <w:keepNext/>
       <w:keepLines/>
@@ -684,7 +684,7 @@
       <w:outlineLvl w:val="1"/>
     </w:pPr>
     <w:rPr>
-      <w:rFonts w:ascii="CMU Serif" w:eastAsiaTheme="majorEastAsia" w:hAnsi="CMU Serif" w:cs="CMU Serif"/>
+      <w:rFonts w:ascii="Georgia" w:eastAsiaTheme="majorEastAsia" w:hAnsi="Georgia" w:cstheme="majorBidi"/>
       <w:b/>
       <w:bCs/>
       <w:color w:val="000000" w:themeColor="text1"/>
@@ -699,7 +699,7 @@
     <w:uiPriority w:val="9"/>
     <w:unhideWhenUsed/>
     <w:qFormat/>
-    <w:rsid w:val="00523D6A"/>
+    <w:rsid w:val="00C019CE"/>
     <w:pPr>
       <w:keepNext/>
       <w:keepLines/>
@@ -707,7 +707,7 @@
       <w:outlineLvl w:val="2"/>
     </w:pPr>
     <w:rPr>
-      <w:rFonts w:ascii="CMU SERIF BOLDITALIC" w:eastAsiaTheme="majorEastAsia" w:hAnsi="CMU SERIF BOLDITALIC" w:cs="CMU SERIF BOLDITALIC"/>
+      <w:rFonts w:ascii="Georgia" w:eastAsiaTheme="majorEastAsia" w:hAnsi="Georgia" w:cstheme="majorBidi"/>
       <w:b/>
       <w:bCs/>
       <w:i/>
@@ -862,14 +862,14 @@
     <w:name w:val="Body Text"/>
     <w:basedOn w:val="Normal"/>
     <w:qFormat/>
-    <w:rsid w:val="00523D6A"/>
+    <w:rsid w:val="00C019CE"/>
     <w:pPr>
       <w:snapToGrid w:val="0"/>
       <w:spacing w:after="0" w:line="480" w:lineRule="auto"/>
       <w:ind w:firstLine="680"/>
     </w:pPr>
     <w:rPr>
-      <w:rFonts w:ascii="CMU Serif Roman" w:hAnsi="CMU Serif Roman" w:cs="CMU Serif Roman"/>
+      <w:rFonts w:ascii="Georgia" w:hAnsi="Georgia" w:cs="Times New Roman (Body CS)"/>
       <w:sz w:val="22"/>
       <w:szCs w:val="22"/>
     </w:rPr>
@@ -879,7 +879,7 @@
     <w:basedOn w:val="BodyText"/>
     <w:next w:val="BodyText"/>
     <w:qFormat/>
-    <w:rsid w:val="00523D6A"/>
+    <w:rsid w:val="00FF0937"/>
   </w:style>
   <w:style w:type="paragraph" w:customStyle="1" w:styleId="Compact">
     <w:name w:val="Compact"/>
@@ -980,13 +980,12 @@
     <w:name w:val="Bibliography"/>
     <w:basedOn w:val="Normal"/>
     <w:qFormat/>
-    <w:rsid w:val="00523D6A"/>
+    <w:rsid w:val="00C019CE"/>
     <w:pPr>
       <w:spacing w:after="0" w:line="480" w:lineRule="auto"/>
       <w:ind w:left="720" w:hanging="720"/>
     </w:pPr>
     <w:rPr>
-      <w:rFonts w:ascii="CMU Serif Roman" w:hAnsi="CMU Serif Roman" w:cs="CMU Serif Roman"/>
       <w:sz w:val="22"/>
       <w:szCs w:val="22"/>
     </w:rPr>

</xml_diff>

<commit_message>
misc updates after finishing ID and NRS pathology
</commit_message>
<xml_diff>
--- a/source/apa_template.docx
+++ b/source/apa_template.docx
@@ -40,7 +40,7 @@
     </w:p>
     <w:p>
       <w:pPr>
-        <w:pStyle w:val="FirstParagraph"/>
+        <w:pStyle w:val="BodyText"/>
       </w:pPr>
       <w:r>
         <w:t>Body</w:t>
@@ -658,13 +658,13 @@
     <w:next w:val="BodyText"/>
     <w:uiPriority w:val="9"/>
     <w:qFormat/>
-    <w:rsid w:val="00C019CE"/>
+    <w:rsid w:val="00523D6A"/>
     <w:pPr>
       <w:spacing w:before="0" w:after="0" w:line="480" w:lineRule="auto"/>
       <w:outlineLvl w:val="0"/>
     </w:pPr>
     <w:rPr>
-      <w:rFonts w:ascii="Georgia" w:hAnsi="Georgia"/>
+      <w:rFonts w:ascii="CMU Serif" w:hAnsi="CMU Serif" w:cs="CMU Serif"/>
       <w:sz w:val="22"/>
       <w:szCs w:val="22"/>
     </w:rPr>
@@ -676,7 +676,7 @@
     <w:uiPriority w:val="9"/>
     <w:unhideWhenUsed/>
     <w:qFormat/>
-    <w:rsid w:val="00C019CE"/>
+    <w:rsid w:val="00523D6A"/>
     <w:pPr>
       <w:keepNext/>
       <w:keepLines/>
@@ -684,7 +684,7 @@
       <w:outlineLvl w:val="1"/>
     </w:pPr>
     <w:rPr>
-      <w:rFonts w:ascii="Georgia" w:eastAsiaTheme="majorEastAsia" w:hAnsi="Georgia" w:cstheme="majorBidi"/>
+      <w:rFonts w:ascii="CMU Serif" w:eastAsiaTheme="majorEastAsia" w:hAnsi="CMU Serif" w:cs="CMU Serif"/>
       <w:b/>
       <w:bCs/>
       <w:color w:val="000000" w:themeColor="text1"/>
@@ -699,7 +699,7 @@
     <w:uiPriority w:val="9"/>
     <w:unhideWhenUsed/>
     <w:qFormat/>
-    <w:rsid w:val="00C019CE"/>
+    <w:rsid w:val="00523D6A"/>
     <w:pPr>
       <w:keepNext/>
       <w:keepLines/>
@@ -707,7 +707,7 @@
       <w:outlineLvl w:val="2"/>
     </w:pPr>
     <w:rPr>
-      <w:rFonts w:ascii="Georgia" w:eastAsiaTheme="majorEastAsia" w:hAnsi="Georgia" w:cstheme="majorBidi"/>
+      <w:rFonts w:ascii="CMU SERIF BOLDITALIC" w:eastAsiaTheme="majorEastAsia" w:hAnsi="CMU SERIF BOLDITALIC" w:cs="CMU SERIF BOLDITALIC"/>
       <w:b/>
       <w:bCs/>
       <w:i/>
@@ -862,14 +862,14 @@
     <w:name w:val="Body Text"/>
     <w:basedOn w:val="Normal"/>
     <w:qFormat/>
-    <w:rsid w:val="00C019CE"/>
+    <w:rsid w:val="00523D6A"/>
     <w:pPr>
       <w:snapToGrid w:val="0"/>
       <w:spacing w:after="0" w:line="480" w:lineRule="auto"/>
       <w:ind w:firstLine="680"/>
     </w:pPr>
     <w:rPr>
-      <w:rFonts w:ascii="Georgia" w:hAnsi="Georgia" w:cs="Times New Roman (Body CS)"/>
+      <w:rFonts w:ascii="CMU Serif Roman" w:hAnsi="CMU Serif Roman" w:cs="CMU Serif Roman"/>
       <w:sz w:val="22"/>
       <w:szCs w:val="22"/>
     </w:rPr>
@@ -879,7 +879,7 @@
     <w:basedOn w:val="BodyText"/>
     <w:next w:val="BodyText"/>
     <w:qFormat/>
-    <w:rsid w:val="00FF0937"/>
+    <w:rsid w:val="00523D6A"/>
   </w:style>
   <w:style w:type="paragraph" w:customStyle="1" w:styleId="Compact">
     <w:name w:val="Compact"/>
@@ -980,12 +980,13 @@
     <w:name w:val="Bibliography"/>
     <w:basedOn w:val="Normal"/>
     <w:qFormat/>
-    <w:rsid w:val="00C019CE"/>
+    <w:rsid w:val="00523D6A"/>
     <w:pPr>
       <w:spacing w:after="0" w:line="480" w:lineRule="auto"/>
       <w:ind w:left="720" w:hanging="720"/>
     </w:pPr>
     <w:rPr>
+      <w:rFonts w:ascii="CMU Serif Roman" w:hAnsi="CMU Serif Roman" w:cs="CMU Serif Roman"/>
       <w:sz w:val="22"/>
       <w:szCs w:val="22"/>
     </w:rPr>

</xml_diff>